<commit_message>
evidencia solucion del caso enviada
</commit_message>
<xml_diff>
--- a/proyecto/fase03/GA9-240201526-AA6-EV01_ Documento_colaborativo_ Solucion_del_caso.docx
+++ b/proyecto/fase03/GA9-240201526-AA6-EV01_ Documento_colaborativo_ Solucion_del_caso.docx
@@ -1,6 +1,6 @@
 
 <file path=word/document.xml><?xml version="1.0" encoding="utf-8"?>
-<w:document xmlns:wpc="http://schemas.microsoft.com/office/word/2010/wordprocessingCanvas" xmlns:cx="http://schemas.microsoft.com/office/drawing/2014/chartex" xmlns:cx1="http://schemas.microsoft.com/office/drawing/2015/9/8/chartex" xmlns:cx2="http://schemas.microsoft.com/office/drawing/2015/10/21/chartex" xmlns:cx3="http://schemas.microsoft.com/office/drawing/2016/5/9/chartex" xmlns:cx4="http://schemas.microsoft.com/office/drawing/2016/5/10/chartex" xmlns:cx5="http://schemas.microsoft.com/office/drawing/2016/5/11/chartex" xmlns:cx6="http://schemas.microsoft.com/office/drawing/2016/5/12/chartex" xmlns:cx7="http://schemas.microsoft.com/office/drawing/2016/5/13/chartex" xmlns:cx8="http://schemas.microsoft.com/office/drawing/2016/5/14/chartex" xmlns:mc="http://schemas.openxmlformats.org/markup-compatibility/2006" xmlns:aink="http://schemas.microsoft.com/office/drawing/2016/ink" xmlns:am3d="http://schemas.microsoft.com/office/drawing/2017/model3d" xmlns:o="urn:schemas-microsoft-com:office:office" xmlns:oel="http://schemas.microsoft.com/office/2019/extlst" xmlns:r="http://schemas.openxmlformats.org/officeDocument/2006/relationships" xmlns:m="http://schemas.openxmlformats.org/officeDocument/2006/math" xmlns:v="urn:schemas-microsoft-com:vml" xmlns:wp14="http://schemas.microsoft.com/office/word/2010/wordprocessingDrawing" xmlns:wp="http://schemas.openxmlformats.org/drawingml/2006/wordprocessingDrawing" xmlns:w10="urn:schemas-microsoft-com:office:word" xmlns:w="http://schemas.openxmlformats.org/wordprocessingml/2006/main" xmlns:w14="http://schemas.microsoft.com/office/word/2010/wordml" xmlns:w15="http://schemas.microsoft.com/office/word/2012/wordml" xmlns:w16cex="http://schemas.microsoft.com/office/word/2018/wordml/cex" xmlns:w16cid="http://schemas.microsoft.com/office/word/2016/wordml/cid" xmlns:w16="http://schemas.microsoft.com/office/word/2018/wordml" xmlns:w16sdtdh="http://schemas.microsoft.com/office/word/2020/wordml/sdtdatahash" xmlns:w16se="http://schemas.microsoft.com/office/word/2015/wordml/symex" xmlns:wpg="http://schemas.microsoft.com/office/word/2010/wordprocessingGroup" xmlns:wpi="http://schemas.microsoft.com/office/word/2010/wordprocessingInk" xmlns:wne="http://schemas.microsoft.com/office/word/2006/wordml" xmlns:wps="http://schemas.microsoft.com/office/word/2010/wordprocessingShape" mc:Ignorable="w14 w15 w16se w16cid w16 w16cex w16sdtdh wp14">
+<w:document xmlns:wpc="http://schemas.microsoft.com/office/word/2010/wordprocessingCanvas" xmlns:mc="http://schemas.openxmlformats.org/markup-compatibility/2006" xmlns:o="urn:schemas-microsoft-com:office:office" xmlns:r="http://schemas.openxmlformats.org/officeDocument/2006/relationships" xmlns:m="http://schemas.openxmlformats.org/officeDocument/2006/math" xmlns:v="urn:schemas-microsoft-com:vml" xmlns:wp14="http://schemas.microsoft.com/office/word/2010/wordprocessingDrawing" xmlns:wp="http://schemas.openxmlformats.org/drawingml/2006/wordprocessingDrawing" xmlns:w10="urn:schemas-microsoft-com:office:word" xmlns:w="http://schemas.openxmlformats.org/wordprocessingml/2006/main" xmlns:w14="http://schemas.microsoft.com/office/word/2010/wordml" xmlns:w15="http://schemas.microsoft.com/office/word/2012/wordml" xmlns:wpg="http://schemas.microsoft.com/office/word/2010/wordprocessingGroup" xmlns:wpi="http://schemas.microsoft.com/office/word/2010/wordprocessingInk" xmlns:wne="http://schemas.microsoft.com/office/word/2006/wordml" xmlns:wps="http://schemas.microsoft.com/office/word/2010/wordprocessingShape" mc:Ignorable="w14 w15 wp14">
   <w:body>
     <w:p>
       <w:pPr>
@@ -620,7 +620,16 @@
           <w:sz w:val="22"/>
           <w:szCs w:val="22"/>
         </w:rPr>
-        <w:t>10</w:t>
+        <w:t>1</w:t>
+      </w:r>
+      <w:r>
+        <w:rPr>
+          <w:b/>
+          <w:bCs/>
+          <w:sz w:val="22"/>
+          <w:szCs w:val="22"/>
+        </w:rPr>
+        <w:t>1</w:t>
       </w:r>
       <w:r>
         <w:rPr>
@@ -789,6 +798,7 @@
           <w:lang w:val="es-419" w:eastAsia="en-US"/>
         </w:rPr>
       </w:pPr>
+      <w:proofErr w:type="gramStart"/>
       <w:r>
         <w:rPr>
           <w:rFonts w:ascii="Arial" w:eastAsiaTheme="minorHAnsi" w:hAnsi="Arial" w:cs="Arial"/>
@@ -796,7 +806,17 @@
           <w:szCs w:val="22"/>
           <w:lang w:val="es-419" w:eastAsia="en-US"/>
         </w:rPr>
-        <w:t>sociedades que han logrado superar sus conflictos y han llevado a cabo procesos de</w:t>
+        <w:t>sociedades</w:t>
+      </w:r>
+      <w:proofErr w:type="gramEnd"/>
+      <w:r>
+        <w:rPr>
+          <w:rFonts w:ascii="Arial" w:eastAsiaTheme="minorHAnsi" w:hAnsi="Arial" w:cs="Arial"/>
+          <w:sz w:val="22"/>
+          <w:szCs w:val="22"/>
+          <w:lang w:val="es-419" w:eastAsia="en-US"/>
+        </w:rPr>
+        <w:t xml:space="preserve"> que han logrado superar sus conflictos y han llevado a cabo procesos de</w:t>
       </w:r>
     </w:p>
     <w:p>
@@ -817,6 +837,7 @@
           <w:lang w:val="es-419" w:eastAsia="en-US"/>
         </w:rPr>
       </w:pPr>
+      <w:proofErr w:type="gramStart"/>
       <w:r>
         <w:rPr>
           <w:rFonts w:ascii="Arial" w:eastAsiaTheme="minorHAnsi" w:hAnsi="Arial" w:cs="Arial"/>
@@ -824,7 +845,17 @@
           <w:szCs w:val="22"/>
           <w:lang w:val="es-419" w:eastAsia="en-US"/>
         </w:rPr>
-        <w:t>transición exitosos, como la mayoría de las dictaduras de América Latina, especialmente,</w:t>
+        <w:t>transición</w:t>
+      </w:r>
+      <w:proofErr w:type="gramEnd"/>
+      <w:r>
+        <w:rPr>
+          <w:rFonts w:ascii="Arial" w:eastAsiaTheme="minorHAnsi" w:hAnsi="Arial" w:cs="Arial"/>
+          <w:sz w:val="22"/>
+          <w:szCs w:val="22"/>
+          <w:lang w:val="es-419" w:eastAsia="en-US"/>
+        </w:rPr>
+        <w:t xml:space="preserve"> exitosos, como la mayoría de las dictaduras de América Latina, especialmente,</w:t>
       </w:r>
     </w:p>
     <w:p>
@@ -880,25 +911,7 @@
           <w:szCs w:val="22"/>
           <w:lang w:val="es-419" w:eastAsia="en-US"/>
         </w:rPr>
-        <w:t>Alemania, de quienes se pueden adquirir las buenas experiencias de los procesos</w:t>
-      </w:r>
-      <w:r>
-        <w:rPr>
-          <w:rFonts w:ascii="Arial" w:eastAsiaTheme="minorHAnsi" w:hAnsi="Arial" w:cs="Arial"/>
-          <w:sz w:val="22"/>
-          <w:szCs w:val="22"/>
-          <w:lang w:val="es-419" w:eastAsia="en-US"/>
-        </w:rPr>
-        <w:t xml:space="preserve"> </w:t>
-      </w:r>
-      <w:r>
-        <w:rPr>
-          <w:rFonts w:ascii="Arial" w:eastAsiaTheme="minorHAnsi" w:hAnsi="Arial" w:cs="Arial"/>
-          <w:sz w:val="22"/>
-          <w:szCs w:val="22"/>
-          <w:lang w:val="es-419" w:eastAsia="en-US"/>
-        </w:rPr>
-        <w:t>transicionales y evitar al máximo los errores cometidos en ellas.</w:t>
+        <w:t>Alemania, de quienes se pueden adquirir las buenas experiencias de los procesos transicionales y evitar al máximo los errores cometidos en ellas.</w:t>
       </w:r>
     </w:p>
     <w:p>
@@ -942,29 +955,7 @@
           <w:szCs w:val="20"/>
           <w:lang w:val="es-419"/>
         </w:rPr>
-        <w:t>Solución</w:t>
-      </w:r>
-      <w:r>
-        <w:rPr>
-          <w:rFonts w:ascii="Arial-BoldMT" w:hAnsi="Arial-BoldMT" w:cs="Arial-BoldMT"/>
-          <w:b/>
-          <w:bCs/>
-          <w:sz w:val="20"/>
-          <w:szCs w:val="20"/>
-          <w:lang w:val="es-419"/>
-        </w:rPr>
-        <w:t xml:space="preserve"> a las preguntas de reflexión</w:t>
-      </w:r>
-      <w:r>
-        <w:rPr>
-          <w:rFonts w:ascii="Arial-BoldMT" w:hAnsi="Arial-BoldMT" w:cs="Arial-BoldMT"/>
-          <w:b/>
-          <w:bCs/>
-          <w:sz w:val="20"/>
-          <w:szCs w:val="20"/>
-          <w:lang w:val="es-419"/>
-        </w:rPr>
-        <w:t>.</w:t>
+        <w:t>Solución a las preguntas de reflexión.</w:t>
       </w:r>
     </w:p>
     <w:p>
@@ -993,6 +984,16 @@
         <w:spacing w:line="360" w:lineRule="auto"/>
         <w:ind w:right="0"/>
         <w:rPr>
+          <w:rFonts w:ascii="ArialMT" w:hAnsi="ArialMT" w:cs="ArialMT"/>
+          <w:b/>
+          <w:bCs/>
+          <w:sz w:val="20"/>
+          <w:szCs w:val="20"/>
+          <w:lang w:val="es-419"/>
+        </w:rPr>
+      </w:pPr>
+      <w:r>
+        <w:rPr>
           <w:rFonts w:ascii="ArialMT" w:eastAsiaTheme="minorHAnsi" w:hAnsi="ArialMT" w:cs="ArialMT"/>
           <w:b/>
           <w:bCs/>
@@ -1000,78 +1001,54 @@
           <w:szCs w:val="20"/>
           <w:lang w:val="es-419" w:eastAsia="en-US"/>
         </w:rPr>
-      </w:pPr>
-      <w:r>
-        <w:rPr>
-          <w:rFonts w:ascii="ArialMT" w:eastAsiaTheme="minorHAnsi" w:hAnsi="ArialMT" w:cs="ArialMT"/>
+        <w:t xml:space="preserve">¿De qué manera se fortalece la paz al ser reconocida como un derecho humano? </w:t>
+      </w:r>
+    </w:p>
+    <w:p>
+      <w:pPr>
+        <w:pStyle w:val="Default"/>
+        <w:spacing w:line="360" w:lineRule="auto"/>
+        <w:rPr>
+          <w:rFonts w:ascii="ArialMT" w:hAnsi="ArialMT" w:cs="ArialMT"/>
           <w:b/>
           <w:bCs/>
           <w:sz w:val="20"/>
           <w:szCs w:val="20"/>
-          <w:lang w:val="es-419" w:eastAsia="en-US"/>
-        </w:rPr>
-        <w:t>¿De qué manera se fortalece la paz al ser reconocida como un derecho humano? ¿Cómo</w:t>
-      </w:r>
-    </w:p>
-    <w:p>
-      <w:pPr>
-        <w:pStyle w:val="Default"/>
-        <w:spacing w:line="360" w:lineRule="auto"/>
-        <w:rPr>
-          <w:rFonts w:ascii="ArialMT" w:hAnsi="ArialMT" w:cs="ArialMT"/>
-          <w:b/>
-          <w:bCs/>
-          <w:sz w:val="20"/>
-          <w:szCs w:val="20"/>
-          <w:lang w:val="es-419"/>
-        </w:rPr>
-      </w:pPr>
-      <w:r>
-        <w:rPr>
-          <w:rFonts w:ascii="ArialMT" w:hAnsi="ArialMT" w:cs="ArialMT"/>
-          <w:b/>
-          <w:bCs/>
-          <w:sz w:val="20"/>
-          <w:szCs w:val="20"/>
-          <w:lang w:val="es-419"/>
-        </w:rPr>
-        <w:t>crees que puedas aplicar la sesión de hoy en tu vida cotidiana?</w:t>
-      </w:r>
-    </w:p>
-    <w:p>
-      <w:pPr>
-        <w:pStyle w:val="Default"/>
-        <w:spacing w:line="360" w:lineRule="auto"/>
-        <w:rPr>
-          <w:rFonts w:ascii="ArialMT" w:hAnsi="ArialMT" w:cs="ArialMT"/>
-          <w:b/>
-          <w:bCs/>
-          <w:sz w:val="20"/>
-          <w:szCs w:val="20"/>
-          <w:lang w:val="es-419"/>
-        </w:rPr>
-      </w:pPr>
-    </w:p>
-    <w:p>
-      <w:pPr>
-        <w:pStyle w:val="Default"/>
-        <w:spacing w:line="360" w:lineRule="auto"/>
-        <w:rPr>
-          <w:rFonts w:ascii="ArialMT" w:hAnsi="ArialMT" w:cs="ArialMT"/>
-          <w:sz w:val="22"/>
-          <w:szCs w:val="22"/>
-          <w:lang w:val="es-419"/>
-        </w:rPr>
-      </w:pPr>
-      <w:r>
-        <w:rPr>
-          <w:rFonts w:ascii="ArialMT" w:hAnsi="ArialMT" w:cs="ArialMT"/>
-          <w:sz w:val="22"/>
-          <w:szCs w:val="22"/>
-          <w:lang w:val="es-419"/>
-        </w:rPr>
-        <w:t>R:/</w:t>
-      </w:r>
+          <w:lang w:val="es-419"/>
+        </w:rPr>
+      </w:pPr>
+    </w:p>
+    <w:p>
+      <w:pPr>
+        <w:pStyle w:val="Default"/>
+        <w:spacing w:line="360" w:lineRule="auto"/>
+        <w:rPr>
+          <w:rFonts w:ascii="ArialMT" w:hAnsi="ArialMT" w:cs="ArialMT"/>
+          <w:sz w:val="22"/>
+          <w:szCs w:val="22"/>
+          <w:lang w:val="es-419"/>
+        </w:rPr>
+      </w:pPr>
+      <w:r>
+        <w:rPr>
+          <w:rFonts w:ascii="ArialMT" w:hAnsi="ArialMT" w:cs="ArialMT"/>
+          <w:sz w:val="22"/>
+          <w:szCs w:val="22"/>
+          <w:lang w:val="es-419"/>
+        </w:rPr>
+        <w:t>R</w:t>
+      </w:r>
+      <w:proofErr w:type="gramStart"/>
+      <w:r>
+        <w:rPr>
+          <w:rFonts w:ascii="ArialMT" w:hAnsi="ArialMT" w:cs="ArialMT"/>
+          <w:sz w:val="22"/>
+          <w:szCs w:val="22"/>
+          <w:lang w:val="es-419"/>
+        </w:rPr>
+        <w:t>:/</w:t>
+      </w:r>
+      <w:proofErr w:type="gramEnd"/>
       <w:r>
         <w:rPr>
           <w:rFonts w:ascii="ArialMT" w:hAnsi="ArialMT" w:cs="ArialMT"/>
@@ -1138,305 +1115,6 @@
           <w:lang w:val="es-419"/>
         </w:rPr>
       </w:pPr>
-    </w:p>
-    <w:p>
-      <w:pPr>
-        <w:pStyle w:val="Default"/>
-        <w:spacing w:line="360" w:lineRule="auto"/>
-        <w:rPr>
-          <w:rFonts w:ascii="ArialMT" w:hAnsi="ArialMT" w:cs="ArialMT"/>
-          <w:sz w:val="22"/>
-          <w:szCs w:val="22"/>
-          <w:lang w:val="es-419"/>
-        </w:rPr>
-      </w:pPr>
-      <w:r>
-        <w:rPr>
-          <w:rFonts w:ascii="ArialMT" w:hAnsi="ArialMT" w:cs="ArialMT"/>
-          <w:sz w:val="22"/>
-          <w:szCs w:val="22"/>
-          <w:lang w:val="es-419"/>
-        </w:rPr>
-        <w:t xml:space="preserve">R:/ </w:t>
-      </w:r>
-      <w:r>
-        <w:rPr>
-          <w:rFonts w:ascii="ArialMT" w:hAnsi="ArialMT" w:cs="ArialMT"/>
-          <w:sz w:val="22"/>
-          <w:szCs w:val="22"/>
-          <w:lang w:val="es-419"/>
-        </w:rPr>
-        <w:t>S</w:t>
-      </w:r>
-      <w:r>
-        <w:rPr>
-          <w:rFonts w:ascii="ArialMT" w:hAnsi="ArialMT" w:cs="ArialMT"/>
-          <w:sz w:val="22"/>
-          <w:szCs w:val="22"/>
-          <w:lang w:val="es-419"/>
-        </w:rPr>
-        <w:t>i desde nuestr</w:t>
-      </w:r>
-      <w:r>
-        <w:rPr>
-          <w:rFonts w:ascii="ArialMT" w:hAnsi="ArialMT" w:cs="ArialMT"/>
-          <w:sz w:val="22"/>
-          <w:szCs w:val="22"/>
-          <w:lang w:val="es-419"/>
-        </w:rPr>
-        <w:t>o</w:t>
-      </w:r>
-      <w:r>
-        <w:rPr>
-          <w:rFonts w:ascii="ArialMT" w:hAnsi="ArialMT" w:cs="ArialMT"/>
-          <w:sz w:val="22"/>
-          <w:szCs w:val="22"/>
-          <w:lang w:val="es-419"/>
-        </w:rPr>
-        <w:t>s hogares, trabajo, comunidad</w:t>
-      </w:r>
-      <w:r>
-        <w:rPr>
-          <w:rFonts w:ascii="ArialMT" w:hAnsi="ArialMT" w:cs="ArialMT"/>
-          <w:sz w:val="22"/>
-          <w:szCs w:val="22"/>
-          <w:lang w:val="es-419"/>
-        </w:rPr>
-        <w:t xml:space="preserve">, etc. </w:t>
-      </w:r>
-      <w:r>
-        <w:rPr>
-          <w:rFonts w:ascii="ArialMT" w:hAnsi="ArialMT" w:cs="ArialMT"/>
-          <w:sz w:val="22"/>
-          <w:szCs w:val="22"/>
-          <w:lang w:val="es-419"/>
-        </w:rPr>
-        <w:t xml:space="preserve"> r</w:t>
-      </w:r>
-      <w:r>
-        <w:rPr>
-          <w:rFonts w:ascii="ArialMT" w:hAnsi="ArialMT" w:cs="ArialMT"/>
-          <w:sz w:val="22"/>
-          <w:szCs w:val="22"/>
-          <w:lang w:val="es-419"/>
-        </w:rPr>
-        <w:t>econoce</w:t>
-      </w:r>
-      <w:r>
-        <w:rPr>
-          <w:rFonts w:ascii="ArialMT" w:hAnsi="ArialMT" w:cs="ArialMT"/>
-          <w:sz w:val="22"/>
-          <w:szCs w:val="22"/>
-          <w:lang w:val="es-419"/>
-        </w:rPr>
-        <w:t>mos</w:t>
-      </w:r>
-      <w:r>
-        <w:rPr>
-          <w:rFonts w:ascii="ArialMT" w:hAnsi="ArialMT" w:cs="ArialMT"/>
-          <w:sz w:val="22"/>
-          <w:szCs w:val="22"/>
-          <w:lang w:val="es-419"/>
-        </w:rPr>
-        <w:t xml:space="preserve"> la diversidad de opiniones</w:t>
-      </w:r>
-      <w:r>
-        <w:rPr>
-          <w:rFonts w:ascii="ArialMT" w:hAnsi="ArialMT" w:cs="ArialMT"/>
-          <w:sz w:val="22"/>
-          <w:szCs w:val="22"/>
-          <w:lang w:val="es-419"/>
-        </w:rPr>
-        <w:t xml:space="preserve">, de </w:t>
-      </w:r>
-      <w:r>
-        <w:rPr>
-          <w:rFonts w:ascii="ArialMT" w:hAnsi="ArialMT" w:cs="ArialMT"/>
-          <w:sz w:val="22"/>
-          <w:szCs w:val="22"/>
-          <w:lang w:val="es-419"/>
-        </w:rPr>
-        <w:t>perspectivas y practica</w:t>
-      </w:r>
-      <w:r>
-        <w:rPr>
-          <w:rFonts w:ascii="ArialMT" w:hAnsi="ArialMT" w:cs="ArialMT"/>
-          <w:sz w:val="22"/>
-          <w:szCs w:val="22"/>
-          <w:lang w:val="es-419"/>
-        </w:rPr>
-        <w:t>mos</w:t>
-      </w:r>
-      <w:r>
-        <w:rPr>
-          <w:rFonts w:ascii="ArialMT" w:hAnsi="ArialMT" w:cs="ArialMT"/>
-          <w:sz w:val="22"/>
-          <w:szCs w:val="22"/>
-          <w:lang w:val="es-419"/>
-        </w:rPr>
-        <w:t xml:space="preserve"> la tolerancia,</w:t>
-      </w:r>
-      <w:r>
-        <w:rPr>
-          <w:rFonts w:ascii="ArialMT" w:hAnsi="ArialMT" w:cs="ArialMT"/>
-          <w:sz w:val="22"/>
-          <w:szCs w:val="22"/>
-          <w:lang w:val="es-419"/>
-        </w:rPr>
-        <w:t xml:space="preserve"> </w:t>
-      </w:r>
-      <w:r>
-        <w:rPr>
-          <w:rFonts w:ascii="ArialMT" w:hAnsi="ArialMT" w:cs="ArialMT"/>
-          <w:sz w:val="22"/>
-          <w:szCs w:val="22"/>
-          <w:lang w:val="es-419"/>
-        </w:rPr>
-        <w:t xml:space="preserve">entonces </w:t>
-      </w:r>
-      <w:r>
-        <w:rPr>
-          <w:rFonts w:ascii="ArialMT" w:hAnsi="ArialMT" w:cs="ArialMT"/>
-          <w:sz w:val="22"/>
-          <w:szCs w:val="22"/>
-          <w:lang w:val="es-419"/>
-        </w:rPr>
-        <w:t>contribuiremos</w:t>
-      </w:r>
-      <w:r>
-        <w:rPr>
-          <w:rFonts w:ascii="ArialMT" w:hAnsi="ArialMT" w:cs="ArialMT"/>
-          <w:sz w:val="22"/>
-          <w:szCs w:val="22"/>
-          <w:lang w:val="es-419"/>
-        </w:rPr>
-        <w:t xml:space="preserve"> </w:t>
-      </w:r>
-      <w:r>
-        <w:rPr>
-          <w:rFonts w:ascii="ArialMT" w:hAnsi="ArialMT" w:cs="ArialMT"/>
-          <w:sz w:val="22"/>
-          <w:szCs w:val="22"/>
-          <w:lang w:val="es-419"/>
-        </w:rPr>
-        <w:t xml:space="preserve">a un ambiente pacífico. </w:t>
-      </w:r>
-      <w:r>
-        <w:rPr>
-          <w:rFonts w:ascii="ArialMT" w:hAnsi="ArialMT" w:cs="ArialMT"/>
-          <w:sz w:val="22"/>
-          <w:szCs w:val="22"/>
-          <w:lang w:val="es-419"/>
-        </w:rPr>
-        <w:t>Debemos a</w:t>
-      </w:r>
-      <w:r>
-        <w:rPr>
-          <w:rFonts w:ascii="ArialMT" w:hAnsi="ArialMT" w:cs="ArialMT"/>
-          <w:sz w:val="22"/>
-          <w:szCs w:val="22"/>
-          <w:lang w:val="es-419"/>
-        </w:rPr>
-        <w:t xml:space="preserve">ceptar y aprender </w:t>
-      </w:r>
-      <w:r>
-        <w:rPr>
-          <w:rFonts w:ascii="ArialMT" w:hAnsi="ArialMT" w:cs="ArialMT"/>
-          <w:sz w:val="22"/>
-          <w:szCs w:val="22"/>
-          <w:lang w:val="es-419"/>
-        </w:rPr>
-        <w:t xml:space="preserve">que </w:t>
-      </w:r>
-      <w:r>
-        <w:rPr>
-          <w:rFonts w:ascii="ArialMT" w:hAnsi="ArialMT" w:cs="ArialMT"/>
-          <w:sz w:val="22"/>
-          <w:szCs w:val="22"/>
-          <w:lang w:val="es-419"/>
-        </w:rPr>
-        <w:t xml:space="preserve">de las diferencias </w:t>
-      </w:r>
-      <w:r>
-        <w:rPr>
-          <w:rFonts w:ascii="ArialMT" w:hAnsi="ArialMT" w:cs="ArialMT"/>
-          <w:sz w:val="22"/>
-          <w:szCs w:val="22"/>
-          <w:lang w:val="es-419"/>
-        </w:rPr>
-        <w:t xml:space="preserve">se </w:t>
-      </w:r>
-      <w:r>
-        <w:rPr>
-          <w:rFonts w:ascii="ArialMT" w:hAnsi="ArialMT" w:cs="ArialMT"/>
-          <w:sz w:val="22"/>
-          <w:szCs w:val="22"/>
-          <w:lang w:val="es-419"/>
-        </w:rPr>
-        <w:t>puede fortalecer las relaciones interpersonales y comunitarias.</w:t>
-      </w:r>
-    </w:p>
-    <w:p>
-      <w:pPr>
-        <w:pStyle w:val="Default"/>
-        <w:spacing w:line="360" w:lineRule="auto"/>
-        <w:rPr>
-          <w:rFonts w:ascii="ArialMT" w:hAnsi="ArialMT" w:cs="ArialMT"/>
-          <w:sz w:val="22"/>
-          <w:szCs w:val="22"/>
-          <w:lang w:val="es-419"/>
-        </w:rPr>
-      </w:pPr>
-    </w:p>
-    <w:p>
-      <w:pPr>
-        <w:pStyle w:val="Default"/>
-        <w:spacing w:line="360" w:lineRule="auto"/>
-        <w:rPr>
-          <w:rFonts w:ascii="Arial-BoldMT" w:hAnsi="Arial-BoldMT" w:cs="Arial-BoldMT"/>
-          <w:b/>
-          <w:bCs/>
-          <w:sz w:val="20"/>
-          <w:szCs w:val="20"/>
-          <w:lang w:val="es-419"/>
-        </w:rPr>
-      </w:pPr>
-      <w:r>
-        <w:rPr>
-          <w:rFonts w:ascii="Arial-BoldMT" w:hAnsi="Arial-BoldMT" w:cs="Arial-BoldMT"/>
-          <w:b/>
-          <w:bCs/>
-          <w:sz w:val="20"/>
-          <w:szCs w:val="20"/>
-          <w:lang w:val="es-419"/>
-        </w:rPr>
-        <w:t>¿Cómo construimos paz, desde dónde, qué valores implica? ¿Cuál es nuestra responsabilidad</w:t>
-      </w:r>
-    </w:p>
-    <w:p>
-      <w:pPr>
-        <w:pStyle w:val="Default"/>
-        <w:spacing w:line="360" w:lineRule="auto"/>
-        <w:rPr>
-          <w:rFonts w:ascii="Arial-BoldMT" w:hAnsi="Arial-BoldMT" w:cs="Arial-BoldMT"/>
-          <w:b/>
-          <w:bCs/>
-          <w:sz w:val="20"/>
-          <w:szCs w:val="20"/>
-          <w:lang w:val="es-419"/>
-        </w:rPr>
-      </w:pPr>
-      <w:r>
-        <w:rPr>
-          <w:rFonts w:ascii="Arial-BoldMT" w:hAnsi="Arial-BoldMT" w:cs="Arial-BoldMT"/>
-          <w:b/>
-          <w:bCs/>
-          <w:sz w:val="20"/>
-          <w:szCs w:val="20"/>
-          <w:lang w:val="es-419"/>
-        </w:rPr>
-        <w:t>frente a esto? ¿Nos corresponde a nosotros hacerlo?</w:t>
-      </w:r>
     </w:p>
     <w:p>
       <w:pPr>
@@ -1450,185 +1128,207 @@
         <w:spacing w:line="360" w:lineRule="auto"/>
         <w:ind w:right="0"/>
         <w:rPr>
-          <w:rFonts w:ascii="Arial" w:eastAsiaTheme="minorHAnsi" w:hAnsi="Arial" w:cs="Arial"/>
-          <w:sz w:val="22"/>
-          <w:szCs w:val="22"/>
+          <w:rFonts w:ascii="ArialMT" w:hAnsi="ArialMT" w:cs="ArialMT"/>
+          <w:b/>
+          <w:bCs/>
+          <w:sz w:val="20"/>
+          <w:szCs w:val="20"/>
+          <w:lang w:val="es-419"/>
+        </w:rPr>
+      </w:pPr>
+      <w:r>
+        <w:rPr>
+          <w:rFonts w:ascii="ArialMT" w:eastAsiaTheme="minorHAnsi" w:hAnsi="ArialMT" w:cs="ArialMT"/>
+          <w:b/>
+          <w:bCs/>
+          <w:sz w:val="20"/>
+          <w:szCs w:val="20"/>
           <w:lang w:val="es-419" w:eastAsia="en-US"/>
         </w:rPr>
-      </w:pPr>
-    </w:p>
-    <w:p>
-      <w:pPr>
-        <w:pStyle w:val="Default"/>
-        <w:spacing w:line="360" w:lineRule="auto"/>
-        <w:rPr>
-          <w:rFonts w:ascii="ArialMT" w:hAnsi="ArialMT" w:cs="ArialMT"/>
-          <w:sz w:val="22"/>
-          <w:szCs w:val="22"/>
-          <w:lang w:val="es-419"/>
-        </w:rPr>
-      </w:pPr>
-      <w:r>
-        <w:rPr>
-          <w:rFonts w:ascii="ArialMT" w:hAnsi="ArialMT" w:cs="ArialMT"/>
-          <w:sz w:val="22"/>
-          <w:szCs w:val="22"/>
-          <w:lang w:val="es-419"/>
-        </w:rPr>
-        <w:t>R:/ Si desde nuestros hogares, trabajo, comunidad, etc.  r</w:t>
-      </w:r>
-      <w:r>
-        <w:rPr>
-          <w:rFonts w:ascii="ArialMT" w:hAnsi="ArialMT" w:cs="ArialMT"/>
-          <w:sz w:val="22"/>
-          <w:szCs w:val="22"/>
-          <w:lang w:val="es-419"/>
-        </w:rPr>
-        <w:t>econoce</w:t>
-      </w:r>
-      <w:r>
-        <w:rPr>
-          <w:rFonts w:ascii="ArialMT" w:hAnsi="ArialMT" w:cs="ArialMT"/>
-          <w:sz w:val="22"/>
-          <w:szCs w:val="22"/>
-          <w:lang w:val="es-419"/>
-        </w:rPr>
-        <w:t>mos</w:t>
-      </w:r>
-      <w:r>
-        <w:rPr>
-          <w:rFonts w:ascii="ArialMT" w:hAnsi="ArialMT" w:cs="ArialMT"/>
-          <w:sz w:val="22"/>
-          <w:szCs w:val="22"/>
-          <w:lang w:val="es-419"/>
-        </w:rPr>
-        <w:t xml:space="preserve"> la diversidad de opiniones</w:t>
-      </w:r>
-      <w:r>
-        <w:rPr>
-          <w:rFonts w:ascii="ArialMT" w:hAnsi="ArialMT" w:cs="ArialMT"/>
-          <w:sz w:val="22"/>
-          <w:szCs w:val="22"/>
-          <w:lang w:val="es-419"/>
-        </w:rPr>
-        <w:t xml:space="preserve">, de </w:t>
-      </w:r>
-      <w:r>
-        <w:rPr>
-          <w:rFonts w:ascii="ArialMT" w:hAnsi="ArialMT" w:cs="ArialMT"/>
-          <w:sz w:val="22"/>
-          <w:szCs w:val="22"/>
-          <w:lang w:val="es-419"/>
-        </w:rPr>
-        <w:t>perspectivas y practica</w:t>
-      </w:r>
-      <w:r>
-        <w:rPr>
-          <w:rFonts w:ascii="ArialMT" w:hAnsi="ArialMT" w:cs="ArialMT"/>
-          <w:sz w:val="22"/>
-          <w:szCs w:val="22"/>
-          <w:lang w:val="es-419"/>
-        </w:rPr>
-        <w:t>mos</w:t>
-      </w:r>
-      <w:r>
-        <w:rPr>
-          <w:rFonts w:ascii="ArialMT" w:hAnsi="ArialMT" w:cs="ArialMT"/>
-          <w:sz w:val="22"/>
-          <w:szCs w:val="22"/>
-          <w:lang w:val="es-419"/>
-        </w:rPr>
-        <w:t xml:space="preserve"> la tolerancia,</w:t>
-      </w:r>
-      <w:r>
-        <w:rPr>
-          <w:rFonts w:ascii="ArialMT" w:hAnsi="ArialMT" w:cs="ArialMT"/>
-          <w:sz w:val="22"/>
-          <w:szCs w:val="22"/>
-          <w:lang w:val="es-419"/>
-        </w:rPr>
-        <w:t xml:space="preserve"> entonces </w:t>
-      </w:r>
-      <w:r>
-        <w:rPr>
-          <w:rFonts w:ascii="ArialMT" w:hAnsi="ArialMT" w:cs="ArialMT"/>
-          <w:sz w:val="22"/>
-          <w:szCs w:val="22"/>
-          <w:lang w:val="es-419"/>
-        </w:rPr>
-        <w:t>contribuiremos</w:t>
-      </w:r>
-      <w:r>
-        <w:rPr>
-          <w:rFonts w:ascii="ArialMT" w:hAnsi="ArialMT" w:cs="ArialMT"/>
-          <w:sz w:val="22"/>
-          <w:szCs w:val="22"/>
-          <w:lang w:val="es-419"/>
+        <w:t>¿Cómo</w:t>
+      </w:r>
+      <w:r>
+        <w:rPr>
+          <w:rFonts w:ascii="ArialMT" w:eastAsiaTheme="minorHAnsi" w:hAnsi="ArialMT" w:cs="ArialMT"/>
+          <w:b/>
+          <w:bCs/>
+          <w:sz w:val="20"/>
+          <w:szCs w:val="20"/>
+          <w:lang w:eastAsia="en-US"/>
         </w:rPr>
         <w:t xml:space="preserve"> </w:t>
       </w:r>
       <w:r>
         <w:rPr>
           <w:rFonts w:ascii="ArialMT" w:hAnsi="ArialMT" w:cs="ArialMT"/>
-          <w:sz w:val="22"/>
-          <w:szCs w:val="22"/>
-          <w:lang w:val="es-419"/>
-        </w:rPr>
-        <w:t xml:space="preserve">a un ambiente pacífico. </w:t>
-      </w:r>
-      <w:r>
-        <w:rPr>
-          <w:rFonts w:ascii="ArialMT" w:hAnsi="ArialMT" w:cs="ArialMT"/>
-          <w:sz w:val="22"/>
-          <w:szCs w:val="22"/>
-          <w:lang w:val="es-419"/>
-        </w:rPr>
-        <w:t>Debemos a</w:t>
-      </w:r>
-      <w:r>
-        <w:rPr>
-          <w:rFonts w:ascii="ArialMT" w:hAnsi="ArialMT" w:cs="ArialMT"/>
-          <w:sz w:val="22"/>
-          <w:szCs w:val="22"/>
-          <w:lang w:val="es-419"/>
-        </w:rPr>
-        <w:t xml:space="preserve">ceptar y aprender </w:t>
-      </w:r>
-      <w:r>
-        <w:rPr>
-          <w:rFonts w:ascii="ArialMT" w:hAnsi="ArialMT" w:cs="ArialMT"/>
-          <w:sz w:val="22"/>
-          <w:szCs w:val="22"/>
-          <w:lang w:val="es-419"/>
-        </w:rPr>
-        <w:t xml:space="preserve">que </w:t>
-      </w:r>
-      <w:r>
-        <w:rPr>
-          <w:rFonts w:ascii="ArialMT" w:hAnsi="ArialMT" w:cs="ArialMT"/>
-          <w:sz w:val="22"/>
-          <w:szCs w:val="22"/>
-          <w:lang w:val="es-419"/>
-        </w:rPr>
-        <w:t xml:space="preserve">de las diferencias </w:t>
-      </w:r>
-      <w:r>
-        <w:rPr>
-          <w:rFonts w:ascii="ArialMT" w:hAnsi="ArialMT" w:cs="ArialMT"/>
-          <w:sz w:val="22"/>
-          <w:szCs w:val="22"/>
-          <w:lang w:val="es-419"/>
-        </w:rPr>
-        <w:t xml:space="preserve">se </w:t>
-      </w:r>
-      <w:r>
-        <w:rPr>
-          <w:rFonts w:ascii="ArialMT" w:hAnsi="ArialMT" w:cs="ArialMT"/>
-          <w:sz w:val="22"/>
-          <w:szCs w:val="22"/>
-          <w:lang w:val="es-419"/>
-        </w:rPr>
-        <w:t>puede fortalecer las relaciones interpersonales y comunitarias.</w:t>
+          <w:b/>
+          <w:bCs/>
+          <w:sz w:val="20"/>
+          <w:szCs w:val="20"/>
+          <w:lang w:val="es-419"/>
+        </w:rPr>
+        <w:t>crees que puedas aplicar la sesión de hoy en tu vida cotidiana?</w:t>
+      </w:r>
+    </w:p>
+    <w:p>
+      <w:pPr>
+        <w:pStyle w:val="Default"/>
+        <w:spacing w:line="360" w:lineRule="auto"/>
+        <w:rPr>
+          <w:rFonts w:ascii="ArialMT" w:hAnsi="ArialMT" w:cs="ArialMT"/>
+          <w:sz w:val="22"/>
+          <w:szCs w:val="22"/>
+          <w:lang w:val="es-419"/>
+        </w:rPr>
+      </w:pPr>
+    </w:p>
+    <w:p>
+      <w:pPr>
+        <w:pStyle w:val="Default"/>
+        <w:spacing w:line="360" w:lineRule="auto"/>
+        <w:rPr>
+          <w:rFonts w:ascii="ArialMT" w:hAnsi="ArialMT" w:cs="ArialMT"/>
+          <w:sz w:val="22"/>
+          <w:szCs w:val="22"/>
+          <w:lang w:val="es-419"/>
+        </w:rPr>
+      </w:pPr>
+      <w:r>
+        <w:rPr>
+          <w:rFonts w:ascii="ArialMT" w:hAnsi="ArialMT" w:cs="ArialMT"/>
+          <w:sz w:val="22"/>
+          <w:szCs w:val="22"/>
+          <w:lang w:val="es-419"/>
+        </w:rPr>
+        <w:t>R</w:t>
+      </w:r>
+      <w:proofErr w:type="gramStart"/>
+      <w:r>
+        <w:rPr>
+          <w:rFonts w:ascii="ArialMT" w:hAnsi="ArialMT" w:cs="ArialMT"/>
+          <w:sz w:val="22"/>
+          <w:szCs w:val="22"/>
+          <w:lang w:val="es-419"/>
+        </w:rPr>
+        <w:t>:/</w:t>
+      </w:r>
+      <w:proofErr w:type="gramEnd"/>
+      <w:r>
+        <w:rPr>
+          <w:rFonts w:ascii="ArialMT" w:hAnsi="ArialMT" w:cs="ArialMT"/>
+          <w:sz w:val="22"/>
+          <w:szCs w:val="22"/>
+          <w:lang w:val="es-419"/>
+        </w:rPr>
+        <w:t xml:space="preserve"> </w:t>
+      </w:r>
+      <w:r>
+        <w:rPr>
+          <w:rFonts w:ascii="ArialMT" w:hAnsi="ArialMT" w:cs="ArialMT"/>
+          <w:sz w:val="22"/>
+          <w:szCs w:val="22"/>
+          <w:lang w:val="es-419"/>
+        </w:rPr>
+        <w:t>En situaciones cotidianas de conflicto, ya sea en el trabajo, la familia o la comunidad, se puede abogar por la resolución pacífica. Fomentar el diálogo, la comprensión y la empatía puede ayudar a evitar tensiones innecesarias.</w:t>
+      </w:r>
+    </w:p>
+    <w:p>
+      <w:pPr>
+        <w:pStyle w:val="Default"/>
+        <w:spacing w:line="360" w:lineRule="auto"/>
+        <w:rPr>
+          <w:rFonts w:ascii="ArialMT" w:hAnsi="ArialMT" w:cs="ArialMT"/>
+          <w:sz w:val="22"/>
+          <w:szCs w:val="22"/>
+          <w:lang w:val="es-419"/>
+        </w:rPr>
+      </w:pPr>
+    </w:p>
+    <w:p>
+      <w:pPr>
+        <w:pStyle w:val="Default"/>
+        <w:spacing w:line="360" w:lineRule="auto"/>
+        <w:rPr>
+          <w:rFonts w:ascii="Arial-BoldMT" w:hAnsi="Arial-BoldMT" w:cs="Arial-BoldMT"/>
+          <w:b/>
+          <w:bCs/>
+          <w:sz w:val="20"/>
+          <w:szCs w:val="20"/>
+          <w:lang w:val="es-419"/>
+        </w:rPr>
+      </w:pPr>
+      <w:r>
+        <w:rPr>
+          <w:rFonts w:ascii="Arial-BoldMT" w:hAnsi="Arial-BoldMT" w:cs="Arial-BoldMT"/>
+          <w:b/>
+          <w:bCs/>
+          <w:sz w:val="20"/>
+          <w:szCs w:val="20"/>
+          <w:lang w:val="es-419"/>
+        </w:rPr>
+        <w:t xml:space="preserve">¿Cómo construimos paz, desde dónde, qué valores implica? </w:t>
+      </w:r>
+      <w:proofErr w:type="gramStart"/>
+      <w:r>
+        <w:rPr>
+          <w:rFonts w:ascii="Arial-BoldMT" w:hAnsi="Arial-BoldMT" w:cs="Arial-BoldMT"/>
+          <w:b/>
+          <w:bCs/>
+          <w:sz w:val="20"/>
+          <w:szCs w:val="20"/>
+          <w:lang w:val="es-419"/>
+        </w:rPr>
+        <w:t>¿</w:t>
+      </w:r>
+      <w:proofErr w:type="gramEnd"/>
+      <w:r>
+        <w:rPr>
+          <w:rFonts w:ascii="Arial-BoldMT" w:hAnsi="Arial-BoldMT" w:cs="Arial-BoldMT"/>
+          <w:b/>
+          <w:bCs/>
+          <w:sz w:val="20"/>
+          <w:szCs w:val="20"/>
+          <w:lang w:val="es-419"/>
+        </w:rPr>
+        <w:t>Cuál es nuestra responsabilidad</w:t>
+      </w:r>
+    </w:p>
+    <w:p>
+      <w:pPr>
+        <w:pStyle w:val="Default"/>
+        <w:spacing w:line="360" w:lineRule="auto"/>
+        <w:rPr>
+          <w:rFonts w:ascii="Arial-BoldMT" w:hAnsi="Arial-BoldMT" w:cs="Arial-BoldMT"/>
+          <w:b/>
+          <w:bCs/>
+          <w:sz w:val="20"/>
+          <w:szCs w:val="20"/>
+          <w:lang w:val="es-419"/>
+        </w:rPr>
+      </w:pPr>
+      <w:proofErr w:type="gramStart"/>
+      <w:r>
+        <w:rPr>
+          <w:rFonts w:ascii="Arial-BoldMT" w:hAnsi="Arial-BoldMT" w:cs="Arial-BoldMT"/>
+          <w:b/>
+          <w:bCs/>
+          <w:sz w:val="20"/>
+          <w:szCs w:val="20"/>
+          <w:lang w:val="es-419"/>
+        </w:rPr>
+        <w:t>frente</w:t>
+      </w:r>
+      <w:proofErr w:type="gramEnd"/>
+      <w:r>
+        <w:rPr>
+          <w:rFonts w:ascii="Arial-BoldMT" w:hAnsi="Arial-BoldMT" w:cs="Arial-BoldMT"/>
+          <w:b/>
+          <w:bCs/>
+          <w:sz w:val="20"/>
+          <w:szCs w:val="20"/>
+          <w:lang w:val="es-419"/>
+        </w:rPr>
+        <w:t xml:space="preserve"> a esto? </w:t>
       </w:r>
     </w:p>
     <w:p>
@@ -1652,6 +1352,372 @@
     </w:p>
     <w:p>
       <w:pPr>
+        <w:pStyle w:val="Default"/>
+        <w:spacing w:line="360" w:lineRule="auto"/>
+        <w:rPr>
+          <w:rFonts w:ascii="ArialMT" w:hAnsi="ArialMT" w:cs="ArialMT"/>
+          <w:sz w:val="22"/>
+          <w:szCs w:val="22"/>
+          <w:lang w:val="es-419"/>
+        </w:rPr>
+      </w:pPr>
+      <w:r>
+        <w:rPr>
+          <w:rFonts w:ascii="ArialMT" w:hAnsi="ArialMT" w:cs="ArialMT"/>
+          <w:sz w:val="22"/>
+          <w:szCs w:val="22"/>
+          <w:lang w:val="es-419"/>
+        </w:rPr>
+        <w:t>R</w:t>
+      </w:r>
+      <w:proofErr w:type="gramStart"/>
+      <w:r>
+        <w:rPr>
+          <w:rFonts w:ascii="ArialMT" w:hAnsi="ArialMT" w:cs="ArialMT"/>
+          <w:sz w:val="22"/>
+          <w:szCs w:val="22"/>
+          <w:lang w:val="es-419"/>
+        </w:rPr>
+        <w:t>:/</w:t>
+      </w:r>
+      <w:proofErr w:type="gramEnd"/>
+      <w:r>
+        <w:rPr>
+          <w:rFonts w:ascii="ArialMT" w:hAnsi="ArialMT" w:cs="ArialMT"/>
+          <w:sz w:val="22"/>
+          <w:szCs w:val="22"/>
+          <w:lang w:val="es-419"/>
+        </w:rPr>
+        <w:t xml:space="preserve"> Si desde </w:t>
+      </w:r>
+      <w:r>
+        <w:rPr>
+          <w:rFonts w:ascii="ArialMT" w:hAnsi="ArialMT" w:cs="ArialMT"/>
+          <w:sz w:val="22"/>
+          <w:szCs w:val="22"/>
+        </w:rPr>
+        <w:t>desde casa</w:t>
+      </w:r>
+      <w:r>
+        <w:rPr>
+          <w:rFonts w:ascii="ArialMT" w:hAnsi="ArialMT" w:cs="ArialMT"/>
+          <w:sz w:val="22"/>
+          <w:szCs w:val="22"/>
+          <w:lang w:val="es-419"/>
+        </w:rPr>
+        <w:t xml:space="preserve">  r</w:t>
+      </w:r>
+      <w:r>
+        <w:rPr>
+          <w:rFonts w:ascii="ArialMT" w:hAnsi="ArialMT" w:cs="ArialMT"/>
+          <w:sz w:val="22"/>
+          <w:szCs w:val="22"/>
+          <w:lang w:val="es-419"/>
+        </w:rPr>
+        <w:t>econoce</w:t>
+      </w:r>
+      <w:r>
+        <w:rPr>
+          <w:rFonts w:ascii="ArialMT" w:hAnsi="ArialMT" w:cs="ArialMT"/>
+          <w:sz w:val="22"/>
+          <w:szCs w:val="22"/>
+          <w:lang w:val="es-419"/>
+        </w:rPr>
+        <w:t>mos</w:t>
+      </w:r>
+      <w:r>
+        <w:rPr>
+          <w:rFonts w:ascii="ArialMT" w:hAnsi="ArialMT" w:cs="ArialMT"/>
+          <w:sz w:val="22"/>
+          <w:szCs w:val="22"/>
+          <w:lang w:val="es-419"/>
+        </w:rPr>
+        <w:t xml:space="preserve"> la diversidad de opiniones</w:t>
+      </w:r>
+      <w:r>
+        <w:rPr>
+          <w:rFonts w:ascii="ArialMT" w:hAnsi="ArialMT" w:cs="ArialMT"/>
+          <w:sz w:val="22"/>
+          <w:szCs w:val="22"/>
+          <w:lang w:val="es-419"/>
+        </w:rPr>
+        <w:t xml:space="preserve">, de </w:t>
+      </w:r>
+      <w:r>
+        <w:rPr>
+          <w:rFonts w:ascii="ArialMT" w:hAnsi="ArialMT" w:cs="ArialMT"/>
+          <w:sz w:val="22"/>
+          <w:szCs w:val="22"/>
+          <w:lang w:val="es-419"/>
+        </w:rPr>
+        <w:t>perspectivas y practica</w:t>
+      </w:r>
+      <w:r>
+        <w:rPr>
+          <w:rFonts w:ascii="ArialMT" w:hAnsi="ArialMT" w:cs="ArialMT"/>
+          <w:sz w:val="22"/>
+          <w:szCs w:val="22"/>
+          <w:lang w:val="es-419"/>
+        </w:rPr>
+        <w:t>mos</w:t>
+      </w:r>
+      <w:r>
+        <w:rPr>
+          <w:rFonts w:ascii="ArialMT" w:hAnsi="ArialMT" w:cs="ArialMT"/>
+          <w:sz w:val="22"/>
+          <w:szCs w:val="22"/>
+          <w:lang w:val="es-419"/>
+        </w:rPr>
+        <w:t xml:space="preserve"> la tolerancia,</w:t>
+      </w:r>
+      <w:r>
+        <w:rPr>
+          <w:rFonts w:ascii="ArialMT" w:hAnsi="ArialMT" w:cs="ArialMT"/>
+          <w:sz w:val="22"/>
+          <w:szCs w:val="22"/>
+          <w:lang w:val="es-419"/>
+        </w:rPr>
+        <w:t xml:space="preserve"> entonces </w:t>
+      </w:r>
+      <w:r>
+        <w:rPr>
+          <w:rFonts w:ascii="ArialMT" w:hAnsi="ArialMT" w:cs="ArialMT"/>
+          <w:sz w:val="22"/>
+          <w:szCs w:val="22"/>
+          <w:lang w:val="es-419"/>
+        </w:rPr>
+        <w:t>contribuiremos</w:t>
+      </w:r>
+      <w:r>
+        <w:rPr>
+          <w:rFonts w:ascii="ArialMT" w:hAnsi="ArialMT" w:cs="ArialMT"/>
+          <w:sz w:val="22"/>
+          <w:szCs w:val="22"/>
+          <w:lang w:val="es-419"/>
+        </w:rPr>
+        <w:t xml:space="preserve"> </w:t>
+      </w:r>
+      <w:r>
+        <w:rPr>
+          <w:rFonts w:ascii="ArialMT" w:hAnsi="ArialMT" w:cs="ArialMT"/>
+          <w:sz w:val="22"/>
+          <w:szCs w:val="22"/>
+          <w:lang w:val="es-419"/>
+        </w:rPr>
+        <w:t xml:space="preserve">a un ambiente pacífico. </w:t>
+      </w:r>
+      <w:r>
+        <w:rPr>
+          <w:rFonts w:ascii="ArialMT" w:hAnsi="ArialMT" w:cs="ArialMT"/>
+          <w:sz w:val="22"/>
+          <w:szCs w:val="22"/>
+          <w:lang w:val="es-419"/>
+        </w:rPr>
+        <w:t>Debemos a</w:t>
+      </w:r>
+      <w:r>
+        <w:rPr>
+          <w:rFonts w:ascii="ArialMT" w:hAnsi="ArialMT" w:cs="ArialMT"/>
+          <w:sz w:val="22"/>
+          <w:szCs w:val="22"/>
+          <w:lang w:val="es-419"/>
+        </w:rPr>
+        <w:t xml:space="preserve">ceptar y aprender </w:t>
+      </w:r>
+      <w:r>
+        <w:rPr>
+          <w:rFonts w:ascii="ArialMT" w:hAnsi="ArialMT" w:cs="ArialMT"/>
+          <w:sz w:val="22"/>
+          <w:szCs w:val="22"/>
+          <w:lang w:val="es-419"/>
+        </w:rPr>
+        <w:t xml:space="preserve">que </w:t>
+      </w:r>
+      <w:r>
+        <w:rPr>
+          <w:rFonts w:ascii="ArialMT" w:hAnsi="ArialMT" w:cs="ArialMT"/>
+          <w:sz w:val="22"/>
+          <w:szCs w:val="22"/>
+          <w:lang w:val="es-419"/>
+        </w:rPr>
+        <w:t xml:space="preserve">de las diferencias </w:t>
+      </w:r>
+      <w:r>
+        <w:rPr>
+          <w:rFonts w:ascii="ArialMT" w:hAnsi="ArialMT" w:cs="ArialMT"/>
+          <w:sz w:val="22"/>
+          <w:szCs w:val="22"/>
+          <w:lang w:val="es-419"/>
+        </w:rPr>
+        <w:t xml:space="preserve">se </w:t>
+      </w:r>
+      <w:r>
+        <w:rPr>
+          <w:rFonts w:ascii="ArialMT" w:hAnsi="ArialMT" w:cs="ArialMT"/>
+          <w:sz w:val="22"/>
+          <w:szCs w:val="22"/>
+          <w:lang w:val="es-419"/>
+        </w:rPr>
+        <w:t>puede fortalecer las relaciones interpersonales y comunitarias.</w:t>
+      </w:r>
+    </w:p>
+    <w:p>
+      <w:pPr>
+        <w:pStyle w:val="Default"/>
+        <w:spacing w:line="360" w:lineRule="auto"/>
+        <w:rPr>
+          <w:rFonts w:ascii="ArialMT" w:hAnsi="ArialMT" w:cs="ArialMT"/>
+          <w:sz w:val="22"/>
+          <w:szCs w:val="22"/>
+          <w:lang w:val="es-419"/>
+        </w:rPr>
+      </w:pPr>
+    </w:p>
+    <w:p>
+      <w:pPr>
+        <w:pStyle w:val="Default"/>
+        <w:spacing w:line="360" w:lineRule="auto"/>
+        <w:rPr>
+          <w:rFonts w:ascii="ArialMT" w:hAnsi="ArialMT" w:cs="ArialMT"/>
+          <w:sz w:val="22"/>
+          <w:szCs w:val="22"/>
+          <w:lang w:val="es-419"/>
+        </w:rPr>
+      </w:pPr>
+    </w:p>
+    <w:p>
+      <w:pPr>
+        <w:pStyle w:val="Default"/>
+        <w:spacing w:line="360" w:lineRule="auto"/>
+        <w:rPr>
+          <w:rFonts w:ascii="ArialMT" w:hAnsi="ArialMT" w:cs="ArialMT"/>
+          <w:sz w:val="22"/>
+          <w:szCs w:val="22"/>
+          <w:lang w:val="es-419"/>
+        </w:rPr>
+      </w:pPr>
+    </w:p>
+    <w:p>
+      <w:pPr>
+        <w:pStyle w:val="Default"/>
+        <w:spacing w:line="360" w:lineRule="auto"/>
+        <w:rPr>
+          <w:rFonts w:ascii="Arial-BoldMT" w:hAnsi="Arial-BoldMT" w:cs="Arial-BoldMT"/>
+          <w:b/>
+          <w:bCs/>
+          <w:sz w:val="20"/>
+          <w:szCs w:val="20"/>
+          <w:lang w:val="es-419"/>
+        </w:rPr>
+      </w:pPr>
+      <w:r>
+        <w:rPr>
+          <w:rFonts w:ascii="Arial-BoldMT" w:hAnsi="Arial-BoldMT" w:cs="Arial-BoldMT"/>
+          <w:b/>
+          <w:bCs/>
+          <w:sz w:val="20"/>
+          <w:szCs w:val="20"/>
+          <w:lang w:val="es-419"/>
+        </w:rPr>
+        <w:lastRenderedPageBreak/>
+        <w:t>¿Nos corresponde a nosotros hacerlo?</w:t>
+      </w:r>
+    </w:p>
+    <w:p>
+      <w:pPr>
+        <w:pStyle w:val="Default"/>
+        <w:spacing w:line="360" w:lineRule="auto"/>
+        <w:rPr>
+          <w:rFonts w:ascii="ArialMT" w:hAnsi="ArialMT" w:cs="ArialMT"/>
+          <w:sz w:val="22"/>
+          <w:szCs w:val="22"/>
+        </w:rPr>
+      </w:pPr>
+      <w:r>
+        <w:rPr>
+          <w:rFonts w:ascii="ArialMT" w:hAnsi="ArialMT" w:cs="ArialMT"/>
+          <w:sz w:val="22"/>
+          <w:szCs w:val="22"/>
+        </w:rPr>
+        <w:t>R</w:t>
+      </w:r>
+      <w:proofErr w:type="gramStart"/>
+      <w:r>
+        <w:rPr>
+          <w:rFonts w:ascii="ArialMT" w:hAnsi="ArialMT" w:cs="ArialMT"/>
+          <w:sz w:val="22"/>
+          <w:szCs w:val="22"/>
+        </w:rPr>
+        <w:t>:/</w:t>
+      </w:r>
+      <w:proofErr w:type="gramEnd"/>
+      <w:r>
+        <w:rPr>
+          <w:rFonts w:ascii="ArialMT" w:hAnsi="ArialMT" w:cs="ArialMT"/>
+          <w:sz w:val="22"/>
+          <w:szCs w:val="22"/>
+        </w:rPr>
+        <w:t xml:space="preserve"> Claro que si porque </w:t>
+      </w:r>
+      <w:r>
+        <w:rPr>
+          <w:rFonts w:ascii="ArialMT" w:hAnsi="ArialMT" w:cs="ArialMT"/>
+          <w:sz w:val="22"/>
+          <w:szCs w:val="22"/>
+        </w:rPr>
+        <w:t xml:space="preserve">todos hacemos parte del proceso, </w:t>
+      </w:r>
+      <w:r>
+        <w:rPr>
+          <w:rFonts w:ascii="ArialMT" w:hAnsi="ArialMT" w:cs="ArialMT"/>
+          <w:sz w:val="22"/>
+          <w:szCs w:val="22"/>
+        </w:rPr>
+        <w:t xml:space="preserve">ya que </w:t>
+      </w:r>
+      <w:r>
+        <w:rPr>
+          <w:rFonts w:ascii="ArialMT" w:hAnsi="ArialMT" w:cs="ArialMT"/>
+          <w:sz w:val="22"/>
+          <w:szCs w:val="22"/>
+        </w:rPr>
+        <w:t xml:space="preserve"> directa o indir</w:t>
+      </w:r>
+      <w:r>
+        <w:rPr>
+          <w:rFonts w:ascii="ArialMT" w:hAnsi="ArialMT" w:cs="ArialMT"/>
+          <w:sz w:val="22"/>
+          <w:szCs w:val="22"/>
+        </w:rPr>
+        <w:t>ectamente a todos nos afecta.</w:t>
+      </w:r>
+      <w:r>
+        <w:rPr>
+          <w:rFonts w:ascii="ArialMT" w:hAnsi="ArialMT" w:cs="ArialMT"/>
+          <w:sz w:val="22"/>
+          <w:szCs w:val="22"/>
+        </w:rPr>
+        <w:t xml:space="preserve"> </w:t>
+      </w:r>
+      <w:r>
+        <w:rPr>
+          <w:rFonts w:ascii="ArialMT" w:hAnsi="ArialMT" w:cs="ArialMT"/>
+          <w:sz w:val="22"/>
+          <w:szCs w:val="22"/>
+        </w:rPr>
+        <w:t>C</w:t>
+      </w:r>
+      <w:r>
+        <w:rPr>
+          <w:rFonts w:ascii="ArialMT" w:hAnsi="ArialMT" w:cs="ArialMT"/>
+          <w:sz w:val="22"/>
+          <w:szCs w:val="22"/>
+        </w:rPr>
+        <w:t xml:space="preserve">ada persona debe aportar su granito de arena, desde su posición y capacidad, promoviendo valores justicia, derechos humanos, colaboración, empatía, armonía, etc. </w:t>
+      </w:r>
+    </w:p>
+    <w:p>
+      <w:pPr>
         <w:tabs>
           <w:tab w:val="clear" w:pos="720"/>
           <w:tab w:val="clear" w:pos="5760"/>
@@ -1662,9 +1728,217 @@
         <w:spacing w:line="360" w:lineRule="auto"/>
         <w:ind w:right="0"/>
         <w:rPr>
+          <w:rFonts w:ascii="Arial" w:eastAsiaTheme="minorHAnsi" w:hAnsi="Arial" w:cs="Arial"/>
+          <w:sz w:val="22"/>
+          <w:szCs w:val="22"/>
+          <w:lang w:val="es-419" w:eastAsia="en-US"/>
+        </w:rPr>
+      </w:pPr>
+    </w:p>
+    <w:p>
+      <w:pPr>
+        <w:pStyle w:val="Default"/>
+        <w:spacing w:line="360" w:lineRule="auto"/>
+        <w:rPr>
+          <w:rFonts w:ascii="Arial-BoldMT" w:hAnsi="Arial-BoldMT" w:cs="Arial-BoldMT"/>
+          <w:b/>
+          <w:bCs/>
+          <w:sz w:val="20"/>
+          <w:szCs w:val="20"/>
+          <w:lang w:val="es-419"/>
+        </w:rPr>
+      </w:pPr>
+      <w:r>
+        <w:rPr>
+          <w:rFonts w:ascii="Arial-BoldMT" w:hAnsi="Arial-BoldMT" w:cs="Arial-BoldMT"/>
+          <w:b/>
+          <w:bCs/>
+          <w:sz w:val="20"/>
+          <w:szCs w:val="20"/>
+          <w:lang w:val="es-419"/>
+        </w:rPr>
+        <w:t>¿Quiénes son los agentes involucrados para hacerlo? Explique su respuesta.</w:t>
+      </w:r>
+    </w:p>
+    <w:p>
+      <w:pPr>
+        <w:pStyle w:val="Default"/>
+        <w:spacing w:line="360" w:lineRule="auto"/>
+        <w:rPr>
+          <w:bCs/>
+          <w:sz w:val="22"/>
+          <w:szCs w:val="22"/>
+        </w:rPr>
+      </w:pPr>
+      <w:r>
+        <w:rPr>
+          <w:bCs/>
+          <w:sz w:val="22"/>
+          <w:szCs w:val="22"/>
+        </w:rPr>
+        <w:t>R</w:t>
+      </w:r>
+      <w:proofErr w:type="gramStart"/>
+      <w:r>
+        <w:rPr>
+          <w:bCs/>
+          <w:sz w:val="22"/>
+          <w:szCs w:val="22"/>
+        </w:rPr>
+        <w:t>:/</w:t>
+      </w:r>
+      <w:proofErr w:type="gramEnd"/>
+      <w:r>
+        <w:rPr>
+          <w:bCs/>
+          <w:sz w:val="22"/>
+          <w:szCs w:val="22"/>
+        </w:rPr>
+        <w:t xml:space="preserve"> </w:t>
+      </w:r>
+      <w:r>
+        <w:rPr>
+          <w:bCs/>
+          <w:sz w:val="22"/>
+          <w:szCs w:val="22"/>
+        </w:rPr>
+        <w:t xml:space="preserve">los agentes involucrado en el conflicto serian : </w:t>
+      </w:r>
+    </w:p>
+    <w:p>
+      <w:pPr>
+        <w:pStyle w:val="Default"/>
+        <w:spacing w:line="360" w:lineRule="auto"/>
+        <w:rPr>
+          <w:bCs/>
+          <w:sz w:val="22"/>
+          <w:szCs w:val="22"/>
+        </w:rPr>
+      </w:pPr>
+      <w:r>
+        <w:rPr>
+          <w:bCs/>
+          <w:sz w:val="22"/>
+          <w:szCs w:val="22"/>
+        </w:rPr>
+        <w:t>El gobierno</w:t>
+      </w:r>
+      <w:r>
+        <w:rPr>
+          <w:bCs/>
+          <w:sz w:val="22"/>
+          <w:szCs w:val="22"/>
+        </w:rPr>
+        <w:t xml:space="preserve">, los grupos al margen de la ley (guerrilleros, paramilitares, narcotraficantes), las organizaciones internacionales que actúan como mediadores, las víctimas del conflicto armado, las fuerzas militares, </w:t>
+      </w:r>
+      <w:r>
+        <w:rPr>
+          <w:bCs/>
+          <w:sz w:val="22"/>
+          <w:szCs w:val="22"/>
+        </w:rPr>
+        <w:t>y la sociedad en general.</w:t>
+      </w:r>
+    </w:p>
+    <w:p>
+      <w:pPr>
+        <w:pStyle w:val="Default"/>
+        <w:spacing w:line="360" w:lineRule="auto"/>
+        <w:rPr>
+          <w:bCs/>
+          <w:sz w:val="22"/>
+          <w:szCs w:val="22"/>
+        </w:rPr>
+      </w:pPr>
+      <w:r>
+        <w:rPr>
+          <w:bCs/>
+          <w:sz w:val="22"/>
+          <w:szCs w:val="22"/>
+        </w:rPr>
+        <w:t xml:space="preserve">Todos </w:t>
+      </w:r>
+      <w:r>
+        <w:rPr>
+          <w:bCs/>
+          <w:sz w:val="22"/>
+          <w:szCs w:val="22"/>
+        </w:rPr>
+        <w:t>somos</w:t>
+      </w:r>
+      <w:r>
+        <w:rPr>
+          <w:bCs/>
+          <w:sz w:val="22"/>
+          <w:szCs w:val="22"/>
+        </w:rPr>
+        <w:t xml:space="preserve"> miembros de la sociedad </w:t>
+      </w:r>
+      <w:r>
+        <w:rPr>
+          <w:bCs/>
+          <w:sz w:val="22"/>
+          <w:szCs w:val="22"/>
+        </w:rPr>
+        <w:t xml:space="preserve"> y </w:t>
+      </w:r>
+      <w:r>
+        <w:rPr>
+          <w:bCs/>
+          <w:sz w:val="22"/>
+          <w:szCs w:val="22"/>
+        </w:rPr>
+        <w:t xml:space="preserve">hacemos  parte del proceso de una u otra forma, directa o indirectamente y debemos fomentar la participación, tolerancia, tratando de construir una sociedad más </w:t>
+      </w:r>
+      <w:r>
+        <w:rPr>
+          <w:bCs/>
+          <w:sz w:val="22"/>
+          <w:szCs w:val="22"/>
+        </w:rPr>
+        <w:t>pacífica en todos los sentidos.</w:t>
+      </w:r>
+    </w:p>
+    <w:p>
+      <w:pPr>
+        <w:pStyle w:val="Default"/>
+        <w:spacing w:line="360" w:lineRule="auto"/>
+        <w:rPr>
+          <w:bCs/>
+          <w:sz w:val="22"/>
+          <w:szCs w:val="22"/>
+        </w:rPr>
+      </w:pPr>
+    </w:p>
+    <w:p>
+      <w:pPr>
+        <w:pStyle w:val="Default"/>
+        <w:spacing w:line="360" w:lineRule="auto"/>
+        <w:rPr>
+          <w:bCs/>
+          <w:sz w:val="22"/>
+          <w:szCs w:val="22"/>
+        </w:rPr>
+      </w:pPr>
+      <w:bookmarkStart w:id="0" w:name="_GoBack"/>
+      <w:bookmarkEnd w:id="0"/>
+    </w:p>
+    <w:p>
+      <w:pPr>
+        <w:tabs>
+          <w:tab w:val="clear" w:pos="720"/>
+          <w:tab w:val="clear" w:pos="5760"/>
+        </w:tabs>
+        <w:autoSpaceDE w:val="0"/>
+        <w:autoSpaceDN w:val="0"/>
+        <w:adjustRightInd w:val="0"/>
+        <w:spacing w:line="360" w:lineRule="auto"/>
+        <w:ind w:right="0"/>
+        <w:rPr>
           <w:rFonts w:ascii="Arial" w:hAnsi="Arial" w:cs="Arial"/>
           <w:sz w:val="22"/>
           <w:szCs w:val="22"/>
+          <w:lang w:val="es-419"/>
         </w:rPr>
       </w:pPr>
     </w:p>
@@ -1679,7 +1953,7 @@
 </file>
 
 <file path=word/styles.xml><?xml version="1.0" encoding="utf-8"?>
-<w:styles xmlns:mc="http://schemas.openxmlformats.org/markup-compatibility/2006" xmlns:r="http://schemas.openxmlformats.org/officeDocument/2006/relationships" xmlns:w="http://schemas.openxmlformats.org/wordprocessingml/2006/main" xmlns:w14="http://schemas.microsoft.com/office/word/2010/wordml" xmlns:w15="http://schemas.microsoft.com/office/word/2012/wordml" xmlns:w16cex="http://schemas.microsoft.com/office/word/2018/wordml/cex" xmlns:w16cid="http://schemas.microsoft.com/office/word/2016/wordml/cid" xmlns:w16="http://schemas.microsoft.com/office/word/2018/wordml" xmlns:w16sdtdh="http://schemas.microsoft.com/office/word/2020/wordml/sdtdatahash" xmlns:w16se="http://schemas.microsoft.com/office/word/2015/wordml/symex" mc:Ignorable="w14 w15 w16se w16cid w16 w16cex w16sdtdh">
+<w:styles xmlns:mc="http://schemas.openxmlformats.org/markup-compatibility/2006" xmlns:r="http://schemas.openxmlformats.org/officeDocument/2006/relationships" xmlns:w="http://schemas.openxmlformats.org/wordprocessingml/2006/main" xmlns:w14="http://schemas.microsoft.com/office/word/2010/wordml" xmlns:w15="http://schemas.microsoft.com/office/word/2012/wordml" mc:Ignorable="w14 w15">
   <w:docDefaults>
     <w:rPrDefault>
       <w:rPr>
@@ -1695,7 +1969,7 @@
       </w:pPr>
     </w:pPrDefault>
   </w:docDefaults>
-  <w:latentStyles w:defLockedState="0" w:defUIPriority="99" w:defSemiHidden="0" w:defUnhideWhenUsed="0" w:defQFormat="0" w:count="376">
+  <w:latentStyles w:defLockedState="0" w:defUIPriority="99" w:defSemiHidden="0" w:defUnhideWhenUsed="0" w:defQFormat="0" w:count="371">
     <w:lsdException w:name="Normal" w:uiPriority="0" w:qFormat="1"/>
     <w:lsdException w:name="heading 1" w:uiPriority="9" w:qFormat="1"/>
     <w:lsdException w:name="heading 2" w:semiHidden="1" w:uiPriority="9" w:unhideWhenUsed="1" w:qFormat="1"/>
@@ -2067,11 +2341,6 @@
     <w:lsdException w:name="List Table 5 Dark Accent 6" w:uiPriority="50"/>
     <w:lsdException w:name="List Table 6 Colorful Accent 6" w:uiPriority="51"/>
     <w:lsdException w:name="List Table 7 Colorful Accent 6" w:uiPriority="52"/>
-    <w:lsdException w:name="Mention" w:semiHidden="1" w:unhideWhenUsed="1"/>
-    <w:lsdException w:name="Smart Hyperlink" w:semiHidden="1" w:unhideWhenUsed="1"/>
-    <w:lsdException w:name="Hashtag" w:semiHidden="1" w:unhideWhenUsed="1"/>
-    <w:lsdException w:name="Unresolved Mention" w:semiHidden="1" w:unhideWhenUsed="1"/>
-    <w:lsdException w:name="Smart Link" w:semiHidden="1" w:unhideWhenUsed="1"/>
   </w:latentStyles>
   <w:style w:type="paragraph" w:default="1" w:styleId="Normal">
     <w:name w:val="Normal"/>
@@ -2404,7 +2673,7 @@
 </file>
 
 <file path=customXml/itemProps1.xml><?xml version="1.0" encoding="utf-8"?>
-<ds:datastoreItem xmlns:ds="http://schemas.openxmlformats.org/officeDocument/2006/customXml" ds:itemID="{D6C195F1-D62C-4CA0-B506-60345CD794E7}">
+<ds:datastoreItem xmlns:ds="http://schemas.openxmlformats.org/officeDocument/2006/customXml" ds:itemID="{A5580C6A-26A3-4BA4-A25C-7D49EBA6D613}">
   <ds:schemaRefs>
     <ds:schemaRef ds:uri="http://schemas.openxmlformats.org/officeDocument/2006/bibliography"/>
   </ds:schemaRefs>

</xml_diff>